<commit_message>
rewrite InsertSort BubbleSort doc
</commit_message>
<xml_diff>
--- a/Chapter-1-Sort/doc/InsertSort.docx
+++ b/Chapter-1-Sort/doc/InsertSort.docx
@@ -81,6 +81,26 @@
       </w:r>
       <w:r>
         <w:rPr>
+          <w:rFonts w:ascii="Cambria Math" w:eastAsia="宋体" w:hAnsi="Cambria Math" w:cs="Times New Roman" w:hint="eastAsia"/>
+        </w:rPr>
+        <w:t>长度为</w:t>
+      </w:r>
+      <m:oMath>
+        <m:r>
+          <w:rPr>
+            <w:rFonts w:ascii="Cambria Math" w:eastAsia="宋体" w:hAnsi="Cambria Math" w:cs="Times New Roman" w:hint="eastAsia"/>
+          </w:rPr>
+          <m:t>n</m:t>
+        </m:r>
+      </m:oMath>
+      <w:r>
+        <w:rPr>
+          <w:rFonts w:ascii="Cambria Math" w:eastAsia="宋体" w:hAnsi="Cambria Math" w:cs="Times New Roman" w:hint="eastAsia"/>
+        </w:rPr>
+        <w:t>的</w:t>
+      </w:r>
+      <w:r>
+        <w:rPr>
           <w:rFonts w:ascii="Cambria Math" w:eastAsia="宋体" w:hAnsi="Cambria Math" w:cs="Times New Roman"/>
         </w:rPr>
         <w:t>无序</w:t>
@@ -225,6 +245,26 @@
       </w:r>
       <w:r>
         <w:rPr>
+          <w:rFonts w:ascii="Cambria Math" w:eastAsia="宋体" w:hAnsi="Cambria Math" w:cs="Times New Roman" w:hint="eastAsia"/>
+        </w:rPr>
+        <w:t>长度为</w:t>
+      </w:r>
+      <m:oMath>
+        <m:r>
+          <w:rPr>
+            <w:rFonts w:ascii="Cambria Math" w:eastAsia="宋体" w:hAnsi="Cambria Math" w:cs="Times New Roman" w:hint="eastAsia"/>
+          </w:rPr>
+          <m:t>n</m:t>
+        </m:r>
+      </m:oMath>
+      <w:r>
+        <w:rPr>
+          <w:rFonts w:ascii="Cambria Math" w:eastAsia="宋体" w:hAnsi="Cambria Math" w:cs="Times New Roman" w:hint="eastAsia"/>
+        </w:rPr>
+        <w:t>的</w:t>
+      </w:r>
+      <w:r>
+        <w:rPr>
           <w:rFonts w:ascii="Cambria Math" w:eastAsia="宋体" w:hAnsi="Cambria Math" w:cs="Times New Roman"/>
         </w:rPr>
         <w:t>序列</w:t>
@@ -295,13 +335,57 @@
         <w:rPr>
           <w:rFonts w:ascii="Cambria Math" w:eastAsia="宋体" w:hAnsi="Cambria Math" w:cs="Times New Roman" w:hint="eastAsia"/>
         </w:rPr>
-        <w:t>有序</w:t>
-      </w:r>
-      <w:r>
-        <w:rPr>
-          <w:rFonts w:ascii="Cambria Math" w:eastAsia="宋体" w:hAnsi="Cambria Math" w:cs="Times New Roman"/>
-        </w:rPr>
-        <w:t>的，</w:t>
+        <w:t>已</w:t>
+      </w:r>
+      <w:r>
+        <w:rPr>
+          <w:rFonts w:ascii="Cambria Math" w:eastAsia="宋体" w:hAnsi="Cambria Math" w:cs="Times New Roman" w:hint="eastAsia"/>
+        </w:rPr>
+        <w:t>序</w:t>
+      </w:r>
+      <w:r>
+        <w:rPr>
+          <w:rFonts w:ascii="Cambria Math" w:eastAsia="宋体" w:hAnsi="Cambria Math" w:cs="Times New Roman"/>
+        </w:rPr>
+        <w:t>的</w:t>
+      </w:r>
+      <w:r>
+        <w:rPr>
+          <w:rFonts w:ascii="Cambria Math" w:eastAsia="宋体" w:hAnsi="Cambria Math" w:cs="Times New Roman" w:hint="eastAsia"/>
+        </w:rPr>
+        <w:t>，范围为</w:t>
+      </w:r>
+      <m:oMath>
+        <m:r>
+          <w:rPr>
+            <w:rFonts w:ascii="Cambria Math" w:eastAsia="宋体" w:hAnsi="Cambria Math" w:cs="Times New Roman" w:hint="eastAsia"/>
+          </w:rPr>
+          <m:t>s[</m:t>
+        </m:r>
+        <m:r>
+          <w:rPr>
+            <w:rFonts w:ascii="Cambria Math" w:eastAsia="宋体" w:hAnsi="Cambria Math" w:cs="Times New Roman"/>
+          </w:rPr>
+          <m:t xml:space="preserve">0, </m:t>
+        </m:r>
+        <m:r>
+          <w:rPr>
+            <w:rFonts w:ascii="Cambria Math" w:eastAsia="宋体" w:hAnsi="Cambria Math" w:cs="Times New Roman"/>
+          </w:rPr>
+          <m:t>k</m:t>
+        </m:r>
+        <m:r>
+          <w:rPr>
+            <w:rFonts w:ascii="Cambria Math" w:eastAsia="宋体" w:hAnsi="Cambria Math" w:cs="Times New Roman" w:hint="eastAsia"/>
+          </w:rPr>
+          <m:t>]</m:t>
+        </m:r>
+      </m:oMath>
+      <w:r>
+        <w:rPr>
+          <w:rFonts w:ascii="Cambria Math" w:eastAsia="宋体" w:hAnsi="Cambria Math" w:cs="Times New Roman"/>
+        </w:rPr>
+        <w:t>，</w:t>
       </w:r>
       <m:oMath>
         <m:r>
@@ -315,7 +399,83 @@
         <w:rPr>
           <w:rFonts w:ascii="Cambria Math" w:eastAsia="宋体" w:hAnsi="Cambria Math" w:cs="Times New Roman"/>
         </w:rPr>
-        <w:t>是无序的。</w:t>
+        <w:t>是</w:t>
+      </w:r>
+      <w:r>
+        <w:rPr>
+          <w:rFonts w:ascii="Cambria Math" w:eastAsia="宋体" w:hAnsi="Cambria Math" w:cs="Times New Roman" w:hint="eastAsia"/>
+        </w:rPr>
+        <w:t>未</w:t>
+      </w:r>
+      <w:r>
+        <w:rPr>
+          <w:rFonts w:ascii="Cambria Math" w:eastAsia="宋体" w:hAnsi="Cambria Math" w:cs="Times New Roman"/>
+        </w:rPr>
+        <w:t>序的</w:t>
+      </w:r>
+      <w:r>
+        <w:rPr>
+          <w:rFonts w:ascii="Cambria Math" w:eastAsia="宋体" w:hAnsi="Cambria Math" w:cs="Times New Roman" w:hint="eastAsia"/>
+        </w:rPr>
+        <w:t>，范围为</w:t>
+      </w:r>
+      <m:oMath>
+        <m:r>
+          <w:rPr>
+            <w:rFonts w:ascii="Cambria Math" w:eastAsia="宋体" w:hAnsi="Cambria Math" w:cs="Times New Roman" w:hint="eastAsia"/>
+          </w:rPr>
+          <m:t>s[</m:t>
+        </m:r>
+        <m:r>
+          <w:rPr>
+            <w:rFonts w:ascii="Cambria Math" w:eastAsia="宋体" w:hAnsi="Cambria Math" w:cs="Times New Roman" w:hint="eastAsia"/>
+          </w:rPr>
+          <m:t>k</m:t>
+        </m:r>
+        <m:r>
+          <w:rPr>
+            <w:rFonts w:ascii="Cambria Math" w:eastAsia="宋体" w:hAnsi="Cambria Math" w:cs="Times New Roman"/>
+          </w:rPr>
+          <m:t>+1</m:t>
+        </m:r>
+        <m:r>
+          <w:rPr>
+            <w:rFonts w:ascii="Cambria Math" w:eastAsia="宋体" w:hAnsi="Cambria Math" w:cs="Times New Roman"/>
+          </w:rPr>
+          <m:t xml:space="preserve">, </m:t>
+        </m:r>
+        <m:r>
+          <w:rPr>
+            <w:rFonts w:ascii="Cambria Math" w:eastAsia="宋体" w:hAnsi="Cambria Math" w:cs="Times New Roman"/>
+          </w:rPr>
+          <m:t>n-1</m:t>
+        </m:r>
+        <m:r>
+          <w:rPr>
+            <w:rFonts w:ascii="Cambria Math" w:eastAsia="宋体" w:hAnsi="Cambria Math" w:cs="Times New Roman" w:hint="eastAsia"/>
+          </w:rPr>
+          <m:t>]</m:t>
+        </m:r>
+      </m:oMath>
+      <w:r>
+        <w:rPr>
+          <w:rFonts w:ascii="Cambria Math" w:eastAsia="宋体" w:hAnsi="Cambria Math" w:cs="Times New Roman" w:hint="eastAsia"/>
+        </w:rPr>
+        <w:t>，其中</w:t>
+      </w:r>
+      <m:oMath>
+        <m:r>
+          <w:rPr>
+            <w:rFonts w:ascii="Cambria Math" w:eastAsia="宋体" w:hAnsi="Cambria Math" w:cs="Times New Roman"/>
+          </w:rPr>
+          <m:t>0≤k&lt;n</m:t>
+        </m:r>
+      </m:oMath>
+      <w:r>
+        <w:rPr>
+          <w:rFonts w:ascii="Cambria Math" w:eastAsia="宋体" w:hAnsi="Cambria Math" w:cs="Times New Roman"/>
+        </w:rPr>
+        <w:t>。</w:t>
       </w:r>
       <w:r>
         <w:rPr>
@@ -356,6 +516,12 @@
           </w:rPr>
           <m:t>x</m:t>
         </m:r>
+        <m:r>
+          <w:rPr>
+            <w:rFonts w:ascii="Cambria Math" w:eastAsia="宋体" w:hAnsi="Cambria Math" w:cs="Times New Roman"/>
+          </w:rPr>
+          <m:t>=s[k+1]</m:t>
+        </m:r>
       </m:oMath>
       <w:r>
         <w:rPr>
@@ -379,6 +545,12 @@
       </m:oMath>
       <w:r>
         <w:rPr>
+          <w:rFonts w:ascii="Cambria Math" w:eastAsia="宋体" w:hAnsi="Cambria Math" w:cs="Times New Roman" w:hint="eastAsia"/>
+        </w:rPr>
+        <w:t>部分</w:t>
+      </w:r>
+      <w:r>
+        <w:rPr>
           <w:rFonts w:ascii="Cambria Math" w:eastAsia="宋体" w:hAnsi="Cambria Math" w:cs="Times New Roman"/>
         </w:rPr>
         <w:t>中找到一个</w:t>
@@ -387,13 +559,7 @@
         <w:rPr>
           <w:rFonts w:ascii="Cambria Math" w:eastAsia="宋体" w:hAnsi="Cambria Math" w:cs="Times New Roman" w:hint="eastAsia"/>
         </w:rPr>
-        <w:t>位置（下标</w:t>
-      </w:r>
-      <w:r>
-        <w:rPr>
-          <w:rFonts w:ascii="Cambria Math" w:eastAsia="宋体" w:hAnsi="Cambria Math" w:cs="Times New Roman"/>
-        </w:rPr>
-        <w:t>）</w:t>
+        <w:t>位置</w:t>
       </w:r>
       <m:oMath>
         <m:r>
@@ -525,7 +691,13 @@
         <w:rPr>
           <w:rFonts w:ascii="Cambria Math" w:eastAsia="宋体" w:hAnsi="Cambria Math" w:cs="Times New Roman" w:hint="eastAsia"/>
         </w:rPr>
-        <w:t>之间。由于</w:t>
+        <w:t>之间。</w:t>
+      </w:r>
+      <w:r>
+        <w:rPr>
+          <w:rFonts w:ascii="Cambria Math" w:eastAsia="宋体" w:hAnsi="Cambria Math" w:cs="Times New Roman" w:hint="eastAsia"/>
+        </w:rPr>
+        <w:t>为了满足</w:t>
       </w:r>
       <m:oMath>
         <m:r>
@@ -537,29 +709,27 @@
       </m:oMath>
       <w:r>
         <w:rPr>
-          <w:rFonts w:ascii="Cambria Math" w:eastAsia="宋体" w:hAnsi="Cambria Math" w:cs="Times New Roman"/>
-        </w:rPr>
-        <w:t>是有序的，</w:t>
-      </w:r>
-      <w:r>
-        <w:rPr>
-          <w:rFonts w:ascii="Cambria Math" w:eastAsia="宋体" w:hAnsi="Cambria Math" w:cs="Times New Roman" w:hint="eastAsia"/>
-        </w:rPr>
-        <w:t>插入</w:t>
-      </w:r>
-      <m:oMath>
-        <m:r>
-          <w:rPr>
-            <w:rFonts w:ascii="Cambria Math" w:eastAsia="宋体" w:hAnsi="Cambria Math" w:cs="Times New Roman"/>
-          </w:rPr>
-          <m:t>x</m:t>
-        </m:r>
-      </m:oMath>
-      <w:r>
-        <w:rPr>
-          <w:rFonts w:ascii="Cambria Math" w:eastAsia="宋体" w:hAnsi="Cambria Math" w:cs="Times New Roman"/>
-        </w:rPr>
-        <w:t>之后仍然有序，只需要将</w:t>
+          <w:rFonts w:ascii="Cambria Math" w:eastAsia="宋体" w:hAnsi="Cambria Math" w:cs="Times New Roman" w:hint="eastAsia"/>
+        </w:rPr>
+        <w:t>的</w:t>
+      </w:r>
+      <w:r>
+        <w:rPr>
+          <w:rFonts w:ascii="Cambria Math" w:eastAsia="宋体" w:hAnsi="Cambria Math" w:cs="Times New Roman"/>
+        </w:rPr>
+        <w:t>有序</w:t>
+      </w:r>
+      <w:r>
+        <w:rPr>
+          <w:rFonts w:ascii="Cambria Math" w:eastAsia="宋体" w:hAnsi="Cambria Math" w:cs="Times New Roman" w:hint="eastAsia"/>
+        </w:rPr>
+        <w:t>性</w:t>
+      </w:r>
+      <w:r>
+        <w:rPr>
+          <w:rFonts w:ascii="Cambria Math" w:eastAsia="宋体" w:hAnsi="Cambria Math" w:cs="Times New Roman"/>
+        </w:rPr>
+        <w:t>，将</w:t>
       </w:r>
       <m:oMath>
         <m:r>
@@ -573,21 +743,45 @@
         <w:rPr>
           <w:rFonts w:ascii="Cambria Math" w:eastAsia="宋体" w:hAnsi="Cambria Math" w:cs="Times New Roman" w:hint="eastAsia"/>
         </w:rPr>
-        <w:t>中包括</w:t>
-      </w:r>
-      <m:oMath>
+        <w:t>中</w:t>
+      </w:r>
+      <m:oMath>
+        <m:r>
+          <w:rPr>
+            <w:rFonts w:ascii="Cambria Math" w:eastAsia="宋体" w:hAnsi="Cambria Math" w:cs="Times New Roman" w:hint="eastAsia"/>
+          </w:rPr>
+          <m:t>s[</m:t>
+        </m:r>
         <m:r>
           <w:rPr>
             <w:rFonts w:ascii="Cambria Math" w:eastAsia="宋体" w:hAnsi="Cambria Math" w:cs="Times New Roman"/>
           </w:rPr>
           <m:t>i</m:t>
         </m:r>
-      </m:oMath>
-      <w:r>
-        <w:rPr>
-          <w:rFonts w:ascii="Cambria Math" w:eastAsia="宋体" w:hAnsi="Cambria Math" w:cs="Times New Roman"/>
-        </w:rPr>
-        <w:t>之后的元素向右移动</w:t>
+        <m:r>
+          <w:rPr>
+            <w:rFonts w:ascii="Cambria Math" w:eastAsia="宋体" w:hAnsi="Cambria Math" w:cs="Times New Roman"/>
+          </w:rPr>
+          <m:t>, k</m:t>
+        </m:r>
+        <m:r>
+          <w:rPr>
+            <w:rFonts w:ascii="Cambria Math" w:eastAsia="宋体" w:hAnsi="Cambria Math" w:cs="Times New Roman" w:hint="eastAsia"/>
+          </w:rPr>
+          <m:t>]</m:t>
+        </m:r>
+      </m:oMath>
+      <w:r>
+        <w:rPr>
+          <w:rFonts w:ascii="Cambria Math" w:eastAsia="宋体" w:hAnsi="Cambria Math" w:cs="Times New Roman" w:hint="eastAsia"/>
+        </w:rPr>
+        <w:t>部分的元素</w:t>
+      </w:r>
+      <w:r>
+        <w:rPr>
+          <w:rFonts w:ascii="Cambria Math" w:eastAsia="宋体" w:hAnsi="Cambria Math" w:cs="Times New Roman"/>
+        </w:rPr>
+        <w:t>向右移动</w:t>
       </w:r>
       <w:r>
         <w:rPr>
@@ -595,6 +789,50 @@
         </w:rPr>
         <w:t>一个位置</w:t>
       </w:r>
+      <w:r>
+        <w:rPr>
+          <w:rFonts w:ascii="Cambria Math" w:eastAsia="宋体" w:hAnsi="Cambria Math" w:cs="Times New Roman" w:hint="eastAsia"/>
+        </w:rPr>
+        <w:t>到</w:t>
+      </w:r>
+      <m:oMath>
+        <m:r>
+          <w:rPr>
+            <w:rFonts w:ascii="Cambria Math" w:eastAsia="宋体" w:hAnsi="Cambria Math" w:cs="Times New Roman" w:hint="eastAsia"/>
+          </w:rPr>
+          <m:t>s[</m:t>
+        </m:r>
+        <m:r>
+          <w:rPr>
+            <w:rFonts w:ascii="Cambria Math" w:eastAsia="宋体" w:hAnsi="Cambria Math" w:cs="Times New Roman"/>
+          </w:rPr>
+          <m:t>i</m:t>
+        </m:r>
+        <m:r>
+          <w:rPr>
+            <w:rFonts w:ascii="Cambria Math" w:eastAsia="宋体" w:hAnsi="Cambria Math" w:cs="Times New Roman"/>
+          </w:rPr>
+          <m:t>+1</m:t>
+        </m:r>
+        <m:r>
+          <w:rPr>
+            <w:rFonts w:ascii="Cambria Math" w:eastAsia="宋体" w:hAnsi="Cambria Math" w:cs="Times New Roman"/>
+          </w:rPr>
+          <m:t>, k</m:t>
+        </m:r>
+        <m:r>
+          <w:rPr>
+            <w:rFonts w:ascii="Cambria Math" w:eastAsia="宋体" w:hAnsi="Cambria Math" w:cs="Times New Roman"/>
+          </w:rPr>
+          <m:t>+1</m:t>
+        </m:r>
+        <m:r>
+          <w:rPr>
+            <w:rFonts w:ascii="Cambria Math" w:eastAsia="宋体" w:hAnsi="Cambria Math" w:cs="Times New Roman" w:hint="eastAsia"/>
+          </w:rPr>
+          <m:t>]</m:t>
+        </m:r>
+      </m:oMath>
       <w:r>
         <w:rPr>
           <w:rFonts w:ascii="Cambria Math" w:eastAsia="宋体" w:hAnsi="Cambria Math" w:cs="Times New Roman"/>
@@ -663,31 +901,125 @@
       </w:pPr>
       <w:r>
         <w:rPr>
-          <w:rFonts w:ascii="Cambria Math" w:eastAsia="宋体" w:hAnsi="Cambria Math" w:cs="Times New Roman"/>
-        </w:rPr>
-        <w:t>对于下面这个</w:t>
-      </w:r>
-      <w:r>
-        <w:rPr>
-          <w:rFonts w:ascii="Cambria Math" w:eastAsia="宋体" w:hAnsi="Cambria Math" w:cs="Times New Roman" w:hint="eastAsia"/>
-        </w:rPr>
-        <w:t>长度</w:t>
-      </w:r>
-      <w:r>
-        <w:rPr>
-          <w:rFonts w:ascii="Cambria Math" w:eastAsia="宋体" w:hAnsi="Cambria Math" w:cs="Times New Roman"/>
-        </w:rPr>
-        <w:t>为</w:t>
-      </w:r>
-      <w:r>
-        <w:rPr>
-          <w:rFonts w:ascii="Cambria Math" w:eastAsia="宋体" w:hAnsi="Cambria Math" w:cs="Times New Roman"/>
-        </w:rPr>
-        <w:t>10</w:t>
-      </w:r>
-      <w:r>
-        <w:rPr>
-          <w:rFonts w:ascii="Cambria Math" w:eastAsia="宋体" w:hAnsi="Cambria Math" w:cs="Times New Roman"/>
+          <w:rFonts w:ascii="Cambria Math" w:eastAsia="宋体" w:hAnsi="Cambria Math" w:cs="Times New Roman" w:hint="eastAsia"/>
+        </w:rPr>
+        <w:t>例如下图中</w:t>
+      </w:r>
+      <w:r>
+        <w:rPr>
+          <w:rFonts w:ascii="Cambria Math" w:eastAsia="宋体" w:hAnsi="Cambria Math" w:cs="Times New Roman" w:hint="eastAsia"/>
+        </w:rPr>
+        <w:t>，</w:t>
+      </w:r>
+      <m:oMath>
+        <m:r>
+          <w:rPr>
+            <w:rFonts w:ascii="Cambria Math" w:eastAsia="宋体" w:hAnsi="Cambria Math" w:cs="Times New Roman" w:hint="eastAsia"/>
+          </w:rPr>
+          <m:t>left</m:t>
+        </m:r>
+      </m:oMath>
+      <w:r>
+        <w:rPr>
+          <w:rFonts w:ascii="Cambria Math" w:eastAsia="宋体" w:hAnsi="Cambria Math" w:cs="Times New Roman" w:hint="eastAsia"/>
+        </w:rPr>
+        <w:t>部分为</w:t>
+      </w:r>
+      <m:oMath>
+        <m:r>
+          <w:rPr>
+            <w:rFonts w:ascii="Cambria Math" w:eastAsia="宋体" w:hAnsi="Cambria Math" w:cs="Times New Roman"/>
+          </w:rPr>
+          <m:t>s</m:t>
+        </m:r>
+        <m:r>
+          <w:rPr>
+            <w:rFonts w:ascii="Cambria Math" w:eastAsia="宋体" w:hAnsi="Cambria Math" w:cs="Times New Roman" w:hint="eastAsia"/>
+          </w:rPr>
+          <m:t>[</m:t>
+        </m:r>
+        <m:r>
+          <w:rPr>
+            <w:rFonts w:ascii="Cambria Math" w:eastAsia="宋体" w:hAnsi="Cambria Math" w:cs="Times New Roman"/>
+          </w:rPr>
+          <m:t>0, 5</m:t>
+        </m:r>
+        <m:r>
+          <w:rPr>
+            <w:rFonts w:ascii="Cambria Math" w:eastAsia="宋体" w:hAnsi="Cambria Math" w:cs="Times New Roman" w:hint="eastAsia"/>
+          </w:rPr>
+          <m:t>]</m:t>
+        </m:r>
+      </m:oMath>
+      <w:r>
+        <w:rPr>
+          <w:rFonts w:ascii="Cambria Math" w:eastAsia="宋体" w:hAnsi="Cambria Math" w:cs="Times New Roman" w:hint="eastAsia"/>
+        </w:rPr>
+        <w:t>，</w:t>
+      </w:r>
+      <m:oMath>
+        <m:r>
+          <w:rPr>
+            <w:rFonts w:ascii="Cambria Math" w:eastAsia="宋体" w:hAnsi="Cambria Math" w:cs="Times New Roman"/>
+          </w:rPr>
+          <m:t>right</m:t>
+        </m:r>
+      </m:oMath>
+      <w:r>
+        <w:rPr>
+          <w:rFonts w:ascii="Cambria Math" w:eastAsia="宋体" w:hAnsi="Cambria Math" w:cs="Times New Roman" w:hint="eastAsia"/>
+        </w:rPr>
+        <w:t>部分为</w:t>
+      </w:r>
+      <m:oMath>
+        <m:r>
+          <w:rPr>
+            <w:rFonts w:ascii="Cambria Math" w:eastAsia="宋体" w:hAnsi="Cambria Math" w:cs="Times New Roman"/>
+          </w:rPr>
+          <m:t>s</m:t>
+        </m:r>
+        <m:r>
+          <w:rPr>
+            <w:rFonts w:ascii="Cambria Math" w:eastAsia="宋体" w:hAnsi="Cambria Math" w:cs="Times New Roman" w:hint="eastAsia"/>
+          </w:rPr>
+          <m:t>[</m:t>
+        </m:r>
+        <m:r>
+          <w:rPr>
+            <w:rFonts w:ascii="Cambria Math" w:eastAsia="宋体" w:hAnsi="Cambria Math" w:cs="Times New Roman"/>
+          </w:rPr>
+          <m:t>6, n-1</m:t>
+        </m:r>
+        <m:r>
+          <w:rPr>
+            <w:rFonts w:ascii="Cambria Math" w:eastAsia="宋体" w:hAnsi="Cambria Math" w:cs="Times New Roman" w:hint="eastAsia"/>
+          </w:rPr>
+          <m:t>]</m:t>
+        </m:r>
+      </m:oMath>
+      <w:r>
+        <w:rPr>
+          <w:rFonts w:ascii="Cambria Math" w:eastAsia="宋体" w:hAnsi="Cambria Math" w:cs="Times New Roman" w:hint="eastAsia"/>
+        </w:rPr>
+        <w:t>，</w:t>
+      </w:r>
+      <m:oMath>
+        <m:r>
+          <w:rPr>
+            <w:rFonts w:ascii="Cambria Math" w:eastAsia="宋体" w:hAnsi="Cambria Math" w:cs="Times New Roman"/>
+          </w:rPr>
+          <m:t>right</m:t>
+        </m:r>
+      </m:oMath>
+      <w:r>
+        <w:rPr>
+          <w:rFonts w:ascii="Cambria Math" w:eastAsia="宋体" w:hAnsi="Cambria Math" w:cs="Times New Roman" w:hint="eastAsia"/>
+        </w:rPr>
+        <w:t>最左边</w:t>
+      </w:r>
+      <w:r>
+        <w:rPr>
+          <w:rFonts w:ascii="Cambria Math" w:eastAsia="宋体" w:hAnsi="Cambria Math" w:cs="Times New Roman" w:hint="eastAsia"/>
         </w:rPr>
         <w:t>的</w:t>
       </w:r>
@@ -695,74 +1027,151 @@
         <w:rPr>
           <w:rFonts w:ascii="Cambria Math" w:eastAsia="宋体" w:hAnsi="Cambria Math" w:cs="Times New Roman" w:hint="eastAsia"/>
         </w:rPr>
-        <w:t>无序</w:t>
-      </w:r>
-      <w:r>
-        <w:rPr>
-          <w:rFonts w:ascii="Cambria Math" w:eastAsia="宋体" w:hAnsi="Cambria Math" w:cs="Times New Roman"/>
-        </w:rPr>
-        <w:t>序列</w:t>
-      </w:r>
-      <m:oMath>
+        <w:t>首部元素</w:t>
+      </w:r>
+      <m:oMath>
+        <m:r>
+          <w:rPr>
+            <w:rFonts w:ascii="Cambria Math" w:eastAsia="宋体" w:hAnsi="Cambria Math" w:cs="Times New Roman"/>
+          </w:rPr>
+          <m:t>x=</m:t>
+        </m:r>
         <m:r>
           <w:rPr>
             <w:rFonts w:ascii="Cambria Math" w:eastAsia="宋体" w:hAnsi="Cambria Math" w:cs="Times New Roman"/>
           </w:rPr>
           <m:t>s</m:t>
         </m:r>
-      </m:oMath>
-      <w:r>
-        <w:rPr>
-          <w:rFonts w:ascii="Cambria Math" w:eastAsia="宋体" w:hAnsi="Cambria Math" w:cs="Times New Roman" w:hint="eastAsia"/>
-        </w:rPr>
-        <w:t>进行</w:t>
-      </w:r>
-      <w:r>
-        <w:rPr>
-          <w:rFonts w:ascii="Cambria Math" w:eastAsia="宋体" w:hAnsi="Cambria Math" w:cs="Times New Roman"/>
-        </w:rPr>
-        <w:t>升序排序</w:t>
-      </w:r>
-      <w:r>
-        <w:rPr>
-          <w:rFonts w:ascii="Cambria Math" w:eastAsia="宋体" w:hAnsi="Cambria Math" w:cs="Times New Roman" w:hint="eastAsia"/>
-        </w:rPr>
-        <w:t>。</w:t>
-      </w:r>
-      <w:r>
-        <w:rPr>
-          <w:rFonts w:ascii="Cambria Math" w:eastAsia="宋体" w:hAnsi="Cambria Math" w:cs="Times New Roman"/>
-        </w:rPr>
-        <w:t>初始</w:t>
-      </w:r>
-      <w:r>
-        <w:rPr>
-          <w:rFonts w:ascii="Cambria Math" w:eastAsia="宋体" w:hAnsi="Cambria Math" w:cs="Times New Roman" w:hint="eastAsia"/>
-        </w:rPr>
-        <w:t>时</w:t>
-      </w:r>
-      <w:r>
-        <w:rPr>
-          <w:rFonts w:ascii="Cambria Math" w:eastAsia="宋体" w:hAnsi="Cambria Math" w:cs="Times New Roman"/>
-        </w:rPr>
-        <w:t>将</w:t>
-      </w:r>
-      <m:oMath>
-        <m:r>
-          <w:rPr>
-            <w:rFonts w:ascii="Cambria Math" w:eastAsia="宋体" w:hAnsi="Cambria Math" w:cs="Times New Roman" w:hint="eastAsia"/>
-          </w:rPr>
-          <m:t>s[</m:t>
-        </m:r>
-        <m:r>
-          <w:rPr>
-            <w:rFonts w:ascii="Cambria Math" w:eastAsia="宋体" w:hAnsi="Cambria Math" w:cs="Times New Roman"/>
-          </w:rPr>
-          <m:t>0</m:t>
-        </m:r>
-        <m:r>
-          <w:rPr>
-            <w:rFonts w:ascii="Cambria Math" w:eastAsia="宋体" w:hAnsi="Cambria Math" w:cs="Times New Roman" w:hint="eastAsia"/>
+        <m:d>
+          <m:dPr>
+            <m:begChr m:val="["/>
+            <m:endChr m:val="]"/>
+            <m:ctrlPr>
+              <w:rPr>
+                <w:rFonts w:ascii="Cambria Math" w:eastAsia="宋体" w:hAnsi="Cambria Math" w:cs="Times New Roman"/>
+                <w:i/>
+              </w:rPr>
+            </m:ctrlPr>
+          </m:dPr>
+          <m:e>
+            <m:r>
+              <w:rPr>
+                <w:rFonts w:ascii="Cambria Math" w:eastAsia="宋体" w:hAnsi="Cambria Math" w:cs="Times New Roman" w:hint="eastAsia"/>
+              </w:rPr>
+              <m:t>6</m:t>
+            </m:r>
+          </m:e>
+        </m:d>
+        <m:r>
+          <m:rPr>
+            <m:sty m:val="p"/>
+          </m:rPr>
+          <w:rPr>
+            <w:rFonts w:ascii="Cambria Math" w:eastAsia="宋体" w:hAnsi="Cambria Math" w:cs="Times New Roman" w:hint="eastAsia"/>
+          </w:rPr>
+          <m:t>=41</m:t>
+        </m:r>
+      </m:oMath>
+      <w:r>
+        <w:rPr>
+          <w:rFonts w:ascii="Cambria Math" w:eastAsia="宋体" w:hAnsi="Cambria Math" w:cs="Times New Roman" w:hint="eastAsia"/>
+        </w:rPr>
+        <w:t>，</w:t>
+      </w:r>
+      <w:r>
+        <w:rPr>
+          <w:rFonts w:ascii="Cambria Math" w:eastAsia="宋体" w:hAnsi="Cambria Math" w:cs="Times New Roman" w:hint="eastAsia"/>
+        </w:rPr>
+        <w:t>在</w:t>
+      </w:r>
+      <m:oMath>
+        <m:r>
+          <w:rPr>
+            <w:rFonts w:ascii="Cambria Math" w:eastAsia="宋体" w:hAnsi="Cambria Math" w:cs="Times New Roman" w:hint="eastAsia"/>
+          </w:rPr>
+          <m:t>left</m:t>
+        </m:r>
+      </m:oMath>
+      <w:r>
+        <w:rPr>
+          <w:rFonts w:ascii="Cambria Math" w:eastAsia="宋体" w:hAnsi="Cambria Math" w:cs="Times New Roman" w:hint="eastAsia"/>
+        </w:rPr>
+        <w:t>部分中合适的</w:t>
+      </w:r>
+      <w:r>
+        <w:rPr>
+          <w:rFonts w:ascii="Cambria Math" w:eastAsia="宋体" w:hAnsi="Cambria Math" w:cs="Times New Roman" w:hint="eastAsia"/>
+        </w:rPr>
+        <w:t>插入</w:t>
+      </w:r>
+      <w:r>
+        <w:rPr>
+          <w:rFonts w:ascii="Cambria Math" w:eastAsia="宋体" w:hAnsi="Cambria Math" w:cs="Times New Roman" w:hint="eastAsia"/>
+        </w:rPr>
+        <w:t>位置为</w:t>
+      </w:r>
+      <m:oMath>
+        <m:r>
+          <w:rPr>
+            <w:rFonts w:ascii="Cambria Math" w:eastAsia="宋体" w:hAnsi="Cambria Math" w:cs="Times New Roman" w:hint="eastAsia"/>
+          </w:rPr>
+          <m:t>i=</m:t>
+        </m:r>
+        <m:r>
+          <w:rPr>
+            <w:rFonts w:ascii="Cambria Math" w:eastAsia="宋体" w:hAnsi="Cambria Math" w:cs="Times New Roman"/>
+          </w:rPr>
+          <m:t>3</m:t>
+        </m:r>
+      </m:oMath>
+      <w:r>
+        <w:rPr>
+          <w:rFonts w:ascii="Cambria Math" w:eastAsia="宋体" w:hAnsi="Cambria Math" w:cs="Times New Roman" w:hint="eastAsia"/>
+        </w:rPr>
+        <w:t>（</w:t>
+      </w:r>
+      <m:oMath>
+        <m:r>
+          <w:rPr>
+            <w:rFonts w:ascii="Cambria Math" w:eastAsia="宋体" w:hAnsi="Cambria Math" w:cs="Times New Roman"/>
+          </w:rPr>
+          <m:t>s</m:t>
+        </m:r>
+        <m:d>
+          <m:dPr>
+            <m:begChr m:val="["/>
+            <m:endChr m:val="]"/>
+            <m:ctrlPr>
+              <w:rPr>
+                <w:rFonts w:ascii="Cambria Math" w:eastAsia="宋体" w:hAnsi="Cambria Math" w:cs="Times New Roman"/>
+                <w:i/>
+              </w:rPr>
+            </m:ctrlPr>
+          </m:dPr>
+          <m:e>
+            <m:r>
+              <w:rPr>
+                <w:rFonts w:ascii="Cambria Math" w:eastAsia="宋体" w:hAnsi="Cambria Math" w:cs="Times New Roman"/>
+              </w:rPr>
+              <m:t>2</m:t>
+            </m:r>
+          </m:e>
+        </m:d>
+        <m:r>
+          <w:rPr>
+            <w:rFonts w:ascii="Cambria Math" w:eastAsia="宋体" w:hAnsi="Cambria Math" w:cs="Times New Roman"/>
+          </w:rPr>
+          <m:t>≤x≤s[</m:t>
+        </m:r>
+        <m:r>
+          <w:rPr>
+            <w:rFonts w:ascii="Cambria Math" w:eastAsia="宋体" w:hAnsi="Cambria Math" w:cs="Times New Roman"/>
+          </w:rPr>
+          <m:t>3</m:t>
+        </m:r>
+        <m:r>
+          <w:rPr>
+            <w:rFonts w:ascii="Cambria Math" w:eastAsia="宋体" w:hAnsi="Cambria Math" w:cs="Times New Roman"/>
           </w:rPr>
           <m:t>]</m:t>
         </m:r>
@@ -771,95 +1180,11 @@
         <w:rPr>
           <w:rFonts w:ascii="Cambria Math" w:eastAsia="宋体" w:hAnsi="Cambria Math" w:cs="Times New Roman" w:hint="eastAsia"/>
         </w:rPr>
-        <w:t>单独</w:t>
-      </w:r>
-      <w:r>
-        <w:rPr>
-          <w:rFonts w:ascii="Cambria Math" w:eastAsia="宋体" w:hAnsi="Cambria Math" w:cs="Times New Roman"/>
-        </w:rPr>
-        <w:t>作为</w:t>
-      </w:r>
-      <w:r>
-        <w:rPr>
-          <w:rFonts w:ascii="Cambria Math" w:eastAsia="宋体" w:hAnsi="Cambria Math" w:cs="Times New Roman" w:hint="eastAsia"/>
-        </w:rPr>
-        <w:t>有序</w:t>
-      </w:r>
-      <w:r>
-        <w:rPr>
-          <w:rFonts w:ascii="Cambria Math" w:eastAsia="宋体" w:hAnsi="Cambria Math" w:cs="Times New Roman"/>
-        </w:rPr>
-        <w:t>的</w:t>
-      </w:r>
-      <m:oMath>
-        <m:r>
-          <w:rPr>
-            <w:rFonts w:ascii="Cambria Math" w:eastAsia="宋体" w:hAnsi="Cambria Math" w:cs="Times New Roman"/>
-          </w:rPr>
-          <m:t>left</m:t>
-        </m:r>
-      </m:oMath>
-      <w:r>
-        <w:rPr>
-          <w:rFonts w:ascii="Cambria Math" w:eastAsia="宋体" w:hAnsi="Cambria Math" w:cs="Times New Roman"/>
-        </w:rPr>
-        <w:t>，</w:t>
-      </w:r>
-      <m:oMath>
-        <m:r>
-          <w:rPr>
-            <w:rFonts w:ascii="Cambria Math" w:eastAsia="宋体" w:hAnsi="Cambria Math" w:cs="Times New Roman" w:hint="eastAsia"/>
-          </w:rPr>
-          <m:t>s[</m:t>
-        </m:r>
-        <m:r>
-          <w:rPr>
-            <w:rFonts w:ascii="Cambria Math" w:eastAsia="宋体" w:hAnsi="Cambria Math" w:cs="Times New Roman"/>
-          </w:rPr>
-          <m:t xml:space="preserve">1, </m:t>
-        </m:r>
-        <m:r>
-          <w:rPr>
-            <w:rFonts w:ascii="Cambria Math" w:eastAsia="宋体" w:hAnsi="Cambria Math" w:cs="Times New Roman"/>
-          </w:rPr>
-          <m:t>9</m:t>
-        </m:r>
-        <m:r>
-          <w:rPr>
-            <w:rFonts w:ascii="Cambria Math" w:eastAsia="宋体" w:hAnsi="Cambria Math" w:cs="Times New Roman" w:hint="eastAsia"/>
-          </w:rPr>
-          <m:t>]</m:t>
-        </m:r>
-      </m:oMath>
-      <w:r>
-        <w:rPr>
-          <w:rFonts w:ascii="Cambria Math" w:eastAsia="宋体" w:hAnsi="Cambria Math" w:cs="Times New Roman" w:hint="eastAsia"/>
-        </w:rPr>
-        <w:t>作为</w:t>
-      </w:r>
-      <w:r>
-        <w:rPr>
-          <w:rFonts w:ascii="Cambria Math" w:eastAsia="宋体" w:hAnsi="Cambria Math" w:cs="Times New Roman" w:hint="eastAsia"/>
-        </w:rPr>
-        <w:t>无序</w:t>
-      </w:r>
-      <w:r>
-        <w:rPr>
-          <w:rFonts w:ascii="Cambria Math" w:eastAsia="宋体" w:hAnsi="Cambria Math" w:cs="Times New Roman"/>
-        </w:rPr>
-        <w:t>的</w:t>
-      </w:r>
-      <m:oMath>
-        <m:r>
-          <w:rPr>
-            <w:rFonts w:ascii="Cambria Math" w:eastAsia="宋体" w:hAnsi="Cambria Math" w:cs="Times New Roman"/>
-          </w:rPr>
-          <m:t>right</m:t>
-        </m:r>
-      </m:oMath>
-      <w:r>
-        <w:rPr>
-          <w:rFonts w:ascii="Cambria Math" w:eastAsia="宋体" w:hAnsi="Cambria Math" w:cs="Times New Roman"/>
+        <w:t>）</w:t>
+      </w:r>
+      <w:r>
+        <w:rPr>
+          <w:rFonts w:ascii="Cambria Math" w:eastAsia="宋体" w:hAnsi="Cambria Math" w:cs="Times New Roman" w:hint="eastAsia"/>
         </w:rPr>
         <w:t>。</w:t>
       </w:r>
@@ -867,12 +1192,9 @@
     <w:p>
       <w:pPr>
         <w:jc w:val="center"/>
-        <w:rPr>
-          <w:rFonts w:ascii="Cambria Math" w:eastAsia="宋体" w:hAnsi="Cambria Math"/>
-        </w:rPr>
       </w:pPr>
       <w:r>
-        <w:object w:dxaOrig="13080" w:dyaOrig="2191">
+        <w:object w:dxaOrig="13035" w:dyaOrig="3571">
           <v:shapetype id="_x0000_t75" coordsize="21600,21600" o:spt="75" o:preferrelative="t" path="m@4@5l@4@11@9@11@9@5xe" filled="f" stroked="f">
             <v:stroke joinstyle="miter"/>
             <v:formulas>
@@ -892,90 +1214,54 @@
             <v:path o:extrusionok="f" gradientshapeok="t" o:connecttype="rect"/>
             <o:lock v:ext="edit" aspectratio="t"/>
           </v:shapetype>
-          <v:shape id="_x0000_i1025" type="#_x0000_t75" style="width:415.15pt;height:69.2pt" o:ole="">
+          <v:shape id="_x0000_i1043" type="#_x0000_t75" style="width:370.9pt;height:101.35pt" o:ole="">
             <v:imagedata r:id="rId7" o:title=""/>
           </v:shape>
-          <o:OLEObject Type="Embed" ProgID="Visio.Drawing.15" ShapeID="_x0000_i1025" DrawAspect="Content" ObjectID="_1551284414" r:id="rId8"/>
+          <o:OLEObject Type="Embed" ProgID="Visio.Drawing.15" ShapeID="_x0000_i1043" DrawAspect="Content" ObjectID="_1554387506" r:id="rId8"/>
         </w:object>
       </w:r>
     </w:p>
     <w:p>
       <w:pPr>
-        <w:pStyle w:val="a6"/>
-        <w:numPr>
-          <w:ilvl w:val="0"/>
-          <w:numId w:val="1"/>
-        </w:numPr>
-        <w:ind w:firstLineChars="0"/>
-        <w:rPr>
-          <w:rFonts w:ascii="Cambria Math" w:eastAsia="宋体" w:hAnsi="Cambria Math"/>
-        </w:rPr>
+        <w:ind w:firstLine="420"/>
       </w:pPr>
       <w:r>
         <w:rPr>
-          <w:rFonts w:ascii="Cambria Math" w:eastAsia="宋体" w:hAnsi="Cambria Math" w:hint="eastAsia"/>
+          <w:rFonts w:ascii="Cambria Math" w:eastAsia="宋体" w:hAnsi="Cambria Math" w:cs="Times New Roman" w:hint="eastAsia"/>
         </w:rPr>
         <w:t>将</w:t>
       </w:r>
       <m:oMath>
         <m:r>
           <w:rPr>
-            <w:rFonts w:ascii="Cambria Math" w:eastAsia="宋体" w:hAnsi="Cambria Math"/>
-          </w:rPr>
-          <m:t>right</m:t>
-        </m:r>
-      </m:oMath>
-      <w:r>
-        <w:rPr>
-          <w:rFonts w:ascii="Cambria Math" w:eastAsia="宋体" w:hAnsi="Cambria Math"/>
-        </w:rPr>
-        <w:t>左边第一个元素</w:t>
-      </w:r>
-      <m:oMath>
-        <m:r>
-          <w:rPr>
-            <w:rFonts w:ascii="Cambria Math" w:eastAsia="宋体" w:hAnsi="Cambria Math" w:hint="eastAsia"/>
-          </w:rPr>
-          <m:t>s[</m:t>
-        </m:r>
-        <m:r>
-          <w:rPr>
-            <w:rFonts w:ascii="Cambria Math" w:eastAsia="宋体" w:hAnsi="Cambria Math"/>
-          </w:rPr>
-          <m:t>1</m:t>
-        </m:r>
-        <m:r>
-          <w:rPr>
-            <w:rFonts w:ascii="Cambria Math" w:eastAsia="宋体" w:hAnsi="Cambria Math" w:hint="eastAsia"/>
+            <w:rFonts w:ascii="Cambria Math" w:eastAsia="宋体" w:hAnsi="Cambria Math" w:cs="Times New Roman"/>
+          </w:rPr>
+          <m:t>s</m:t>
+        </m:r>
+        <m:r>
+          <w:rPr>
+            <w:rFonts w:ascii="Cambria Math" w:eastAsia="宋体" w:hAnsi="Cambria Math" w:cs="Times New Roman" w:hint="eastAsia"/>
+          </w:rPr>
+          <m:t>[</m:t>
+        </m:r>
+        <m:r>
+          <w:rPr>
+            <w:rFonts w:ascii="Cambria Math" w:eastAsia="宋体" w:hAnsi="Cambria Math" w:cs="Times New Roman"/>
+          </w:rPr>
+          <m:t>3, 5</m:t>
+        </m:r>
+        <m:r>
+          <w:rPr>
+            <w:rFonts w:ascii="Cambria Math" w:eastAsia="宋体" w:hAnsi="Cambria Math" w:cs="Times New Roman" w:hint="eastAsia"/>
           </w:rPr>
           <m:t>]</m:t>
         </m:r>
       </m:oMath>
       <w:r>
         <w:rPr>
-          <w:rFonts w:ascii="Cambria Math" w:eastAsia="宋体" w:hAnsi="Cambria Math" w:hint="eastAsia"/>
-        </w:rPr>
-        <w:t>插入</w:t>
-      </w:r>
-      <m:oMath>
-        <m:r>
-          <w:rPr>
-            <w:rFonts w:ascii="Cambria Math" w:eastAsia="宋体" w:hAnsi="Cambria Math"/>
-          </w:rPr>
-          <m:t>left</m:t>
-        </m:r>
-      </m:oMath>
-      <w:r>
-        <w:rPr>
-          <w:rFonts w:ascii="Cambria Math" w:eastAsia="宋体" w:hAnsi="Cambria Math" w:hint="eastAsia"/>
-        </w:rPr>
-        <w:t>，</w:t>
-      </w:r>
-      <w:r>
-        <w:rPr>
-          <w:rFonts w:ascii="Cambria Math" w:eastAsia="宋体" w:hAnsi="Cambria Math"/>
-        </w:rPr>
-        <w:t>满足</w:t>
+          <w:rFonts w:ascii="Cambria Math" w:eastAsia="宋体" w:hAnsi="Cambria Math" w:cs="Times New Roman" w:hint="eastAsia"/>
+        </w:rPr>
+        <w:t>向右移动一位到</w:t>
       </w:r>
       <m:oMath>
         <m:r>
@@ -984,401 +1270,91 @@
           </w:rPr>
           <m:t>s</m:t>
         </m:r>
-        <m:d>
-          <m:dPr>
-            <m:begChr m:val="["/>
-            <m:endChr m:val="]"/>
-            <m:ctrlPr>
-              <w:rPr>
-                <w:rFonts w:ascii="Cambria Math" w:eastAsia="宋体" w:hAnsi="Cambria Math" w:cs="Times New Roman"/>
-                <w:i/>
-              </w:rPr>
-            </m:ctrlPr>
-          </m:dPr>
-          <m:e>
-            <m:r>
-              <w:rPr>
-                <w:rFonts w:ascii="Cambria Math" w:eastAsia="宋体" w:hAnsi="Cambria Math" w:cs="Times New Roman"/>
-              </w:rPr>
-              <m:t>i-1</m:t>
-            </m:r>
-          </m:e>
-        </m:d>
-        <m:r>
-          <w:rPr>
-            <w:rFonts w:ascii="Cambria Math" w:eastAsia="宋体" w:hAnsi="Cambria Math" w:cs="Times New Roman"/>
-          </w:rPr>
-          <m:t>≤s[1]≤s[i]</m:t>
-        </m:r>
-      </m:oMath>
-      <w:r>
-        <w:rPr>
-          <w:rFonts w:ascii="Cambria Math" w:eastAsia="宋体" w:hAnsi="Cambria Math" w:hint="eastAsia"/>
-        </w:rPr>
-        <w:t>的</w:t>
-      </w:r>
-      <m:oMath>
-        <m:r>
-          <w:rPr>
-            <w:rFonts w:ascii="Cambria Math" w:eastAsia="宋体" w:hAnsi="Cambria Math"/>
-          </w:rPr>
-          <m:t>i=0</m:t>
-        </m:r>
-      </m:oMath>
-      <w:r>
-        <w:rPr>
-          <w:rFonts w:ascii="Cambria Math" w:eastAsia="宋体" w:hAnsi="Cambria Math" w:hint="eastAsia"/>
-        </w:rPr>
-        <w:t>，</w:t>
-      </w:r>
-      <w:r>
-        <w:rPr>
-          <w:rFonts w:ascii="Cambria Math" w:eastAsia="宋体" w:hAnsi="Cambria Math"/>
-        </w:rPr>
-        <w:t>但</w:t>
-      </w:r>
-      <w:r>
-        <w:rPr>
-          <w:rFonts w:ascii="Cambria Math" w:eastAsia="宋体" w:hAnsi="Cambria Math" w:hint="eastAsia"/>
-        </w:rPr>
-        <w:t>因为</w:t>
-      </w:r>
-      <w:r>
-        <w:rPr>
-          <w:rFonts w:ascii="Cambria Math" w:eastAsia="宋体" w:hAnsi="Cambria Math"/>
-        </w:rPr>
-        <w:t>数组中没有</w:t>
-      </w:r>
-      <m:oMath>
-        <m:r>
-          <w:rPr>
-            <w:rFonts w:ascii="Cambria Math" w:eastAsia="宋体" w:hAnsi="Cambria Math" w:hint="eastAsia"/>
-          </w:rPr>
-          <m:t>s[</m:t>
-        </m:r>
-        <m:r>
-          <w:rPr>
-            <w:rFonts w:ascii="Cambria Math" w:eastAsia="宋体" w:hAnsi="Cambria Math"/>
-          </w:rPr>
-          <m:t>-1</m:t>
-        </m:r>
-        <m:r>
-          <w:rPr>
-            <w:rFonts w:ascii="Cambria Math" w:eastAsia="宋体" w:hAnsi="Cambria Math" w:hint="eastAsia"/>
+        <m:r>
+          <w:rPr>
+            <w:rFonts w:ascii="Cambria Math" w:eastAsia="宋体" w:hAnsi="Cambria Math" w:cs="Times New Roman" w:hint="eastAsia"/>
+          </w:rPr>
+          <m:t>[4</m:t>
+        </m:r>
+        <m:r>
+          <w:rPr>
+            <w:rFonts w:ascii="Cambria Math" w:eastAsia="宋体" w:hAnsi="Cambria Math" w:cs="Times New Roman"/>
+          </w:rPr>
+          <m:t xml:space="preserve">, </m:t>
+        </m:r>
+        <m:r>
+          <w:rPr>
+            <w:rFonts w:ascii="Cambria Math" w:eastAsia="宋体" w:hAnsi="Cambria Math" w:cs="Times New Roman" w:hint="eastAsia"/>
+          </w:rPr>
+          <m:t>6]</m:t>
+        </m:r>
+      </m:oMath>
+      <w:r>
+        <w:rPr>
+          <w:rFonts w:ascii="Cambria Math" w:eastAsia="宋体" w:hAnsi="Cambria Math" w:cs="Times New Roman" w:hint="eastAsia"/>
+        </w:rPr>
+        <w:t>，将原</w:t>
+      </w:r>
+      <m:oMath>
+        <m:r>
+          <w:rPr>
+            <w:rFonts w:ascii="Cambria Math" w:eastAsia="宋体" w:hAnsi="Cambria Math" w:cs="Times New Roman"/>
+          </w:rPr>
+          <m:t>x</m:t>
+        </m:r>
+      </m:oMath>
+      <w:r>
+        <w:rPr>
+          <w:rFonts w:ascii="Cambria Math" w:eastAsia="宋体" w:hAnsi="Cambria Math" w:cs="Times New Roman" w:hint="eastAsia"/>
+        </w:rPr>
+        <w:t>移动到</w:t>
+      </w:r>
+      <m:oMath>
+        <m:r>
+          <w:rPr>
+            <w:rFonts w:ascii="Cambria Math" w:eastAsia="宋体" w:hAnsi="Cambria Math" w:cs="Times New Roman"/>
+          </w:rPr>
+          <m:t>s</m:t>
+        </m:r>
+        <m:r>
+          <w:rPr>
+            <w:rFonts w:ascii="Cambria Math" w:eastAsia="宋体" w:hAnsi="Cambria Math" w:cs="Times New Roman" w:hint="eastAsia"/>
+          </w:rPr>
+          <m:t>[</m:t>
+        </m:r>
+        <m:r>
+          <w:rPr>
+            <w:rFonts w:ascii="Cambria Math" w:eastAsia="宋体" w:hAnsi="Cambria Math" w:cs="Times New Roman"/>
+          </w:rPr>
+          <m:t>3</m:t>
+        </m:r>
+        <m:r>
+          <w:rPr>
+            <w:rFonts w:ascii="Cambria Math" w:eastAsia="宋体" w:hAnsi="Cambria Math" w:cs="Times New Roman" w:hint="eastAsia"/>
           </w:rPr>
           <m:t>]</m:t>
         </m:r>
       </m:oMath>
       <w:r>
         <w:rPr>
-          <w:rFonts w:ascii="Cambria Math" w:eastAsia="宋体" w:hAnsi="Cambria Math" w:hint="eastAsia"/>
-        </w:rPr>
-        <w:t>，可以</w:t>
-      </w:r>
-      <w:r>
-        <w:rPr>
-          <w:rFonts w:ascii="Cambria Math" w:eastAsia="宋体" w:hAnsi="Cambria Math"/>
-        </w:rPr>
-        <w:t>假设</w:t>
-      </w:r>
-      <m:oMath>
-        <m:r>
-          <w:rPr>
-            <w:rFonts w:ascii="Cambria Math" w:eastAsia="宋体" w:hAnsi="Cambria Math" w:hint="eastAsia"/>
-          </w:rPr>
-          <m:t>s</m:t>
-        </m:r>
-        <m:d>
-          <m:dPr>
-            <m:begChr m:val="["/>
-            <m:endChr m:val="]"/>
-            <m:ctrlPr>
-              <w:rPr>
-                <w:rFonts w:ascii="Cambria Math" w:eastAsia="宋体" w:hAnsi="Cambria Math"/>
-                <w:i/>
-              </w:rPr>
-            </m:ctrlPr>
-          </m:dPr>
-          <m:e>
-            <m:r>
-              <w:rPr>
-                <w:rFonts w:ascii="Cambria Math" w:eastAsia="宋体" w:hAnsi="Cambria Math"/>
-              </w:rPr>
-              <m:t>-1</m:t>
-            </m:r>
-          </m:e>
-        </m:d>
-        <m:r>
-          <m:rPr>
-            <m:sty m:val="p"/>
-          </m:rPr>
-          <w:rPr>
-            <w:rFonts w:ascii="Cambria Math" w:eastAsia="宋体" w:hAnsi="Cambria Math"/>
-          </w:rPr>
-          <m:t>=-∞</m:t>
-        </m:r>
-      </m:oMath>
-      <w:r>
-        <w:rPr>
-          <w:rFonts w:ascii="Cambria Math" w:eastAsia="宋体" w:hAnsi="Cambria Math" w:hint="eastAsia"/>
-        </w:rPr>
-        <w:t>，</w:t>
-      </w:r>
-      <w:r>
-        <w:rPr>
-          <w:rFonts w:ascii="Cambria Math" w:eastAsia="宋体" w:hAnsi="Cambria Math"/>
-        </w:rPr>
-        <w:t>这样</w:t>
-      </w:r>
-      <m:oMath>
-        <m:r>
-          <w:rPr>
-            <w:rFonts w:ascii="Cambria Math" w:eastAsia="宋体" w:hAnsi="Cambria Math"/>
-          </w:rPr>
-          <m:t>s[-1]</m:t>
-        </m:r>
-      </m:oMath>
-      <w:r>
-        <w:rPr>
-          <w:rFonts w:ascii="Cambria Math" w:eastAsia="宋体" w:hAnsi="Cambria Math" w:hint="eastAsia"/>
-        </w:rPr>
-        <w:t>必然</w:t>
-      </w:r>
-      <w:r>
-        <w:rPr>
-          <w:rFonts w:ascii="Cambria Math" w:eastAsia="宋体" w:hAnsi="Cambria Math"/>
-        </w:rPr>
-        <w:t>小于</w:t>
-      </w:r>
-      <w:r>
-        <w:rPr>
-          <w:rFonts w:ascii="Cambria Math" w:eastAsia="宋体" w:hAnsi="Cambria Math" w:hint="eastAsia"/>
-          <w:i/>
-        </w:rPr>
-        <w:t>s</w:t>
-      </w:r>
-      <w:r>
-        <w:rPr>
-          <w:rFonts w:ascii="Cambria Math" w:eastAsia="宋体" w:hAnsi="Cambria Math"/>
-        </w:rPr>
-        <w:t>中的</w:t>
-      </w:r>
-      <w:r>
-        <w:rPr>
-          <w:rFonts w:ascii="Cambria Math" w:eastAsia="宋体" w:hAnsi="Cambria Math" w:hint="eastAsia"/>
-        </w:rPr>
-        <w:t>所有</w:t>
-      </w:r>
-      <w:r>
-        <w:rPr>
-          <w:rFonts w:ascii="Cambria Math" w:eastAsia="宋体" w:hAnsi="Cambria Math"/>
-        </w:rPr>
-        <w:t>元素</w:t>
-      </w:r>
-      <w:r>
-        <w:rPr>
-          <w:rFonts w:ascii="Cambria Math" w:eastAsia="宋体" w:hAnsi="Cambria Math" w:hint="eastAsia"/>
-        </w:rPr>
-        <w:t>（</w:t>
-      </w:r>
-      <w:r>
-        <w:rPr>
-          <w:rFonts w:ascii="Cambria Math" w:eastAsia="宋体" w:hAnsi="Cambria Math"/>
-        </w:rPr>
-        <w:t>如果是</w:t>
-      </w:r>
-      <w:r>
-        <w:rPr>
-          <w:rFonts w:ascii="Cambria Math" w:eastAsia="宋体" w:hAnsi="Cambria Math" w:hint="eastAsia"/>
-        </w:rPr>
-        <w:t>降序</w:t>
-      </w:r>
-      <w:r>
-        <w:rPr>
-          <w:rFonts w:ascii="Cambria Math" w:eastAsia="宋体" w:hAnsi="Cambria Math"/>
-        </w:rPr>
-        <w:t>排序</w:t>
-      </w:r>
-      <w:r>
-        <w:rPr>
-          <w:rFonts w:ascii="Cambria Math" w:eastAsia="宋体" w:hAnsi="Cambria Math" w:hint="eastAsia"/>
-        </w:rPr>
-        <w:t>，</w:t>
-      </w:r>
-      <w:r>
-        <w:rPr>
-          <w:rFonts w:ascii="Cambria Math" w:eastAsia="宋体" w:hAnsi="Cambria Math"/>
-        </w:rPr>
-        <w:t>即</w:t>
-      </w:r>
-      <w:r>
-        <w:rPr>
-          <w:rFonts w:ascii="Cambria Math" w:eastAsia="宋体" w:hAnsi="Cambria Math" w:hint="eastAsia"/>
-        </w:rPr>
-        <w:t>从大</w:t>
-      </w:r>
-      <w:r>
-        <w:rPr>
-          <w:rFonts w:ascii="Cambria Math" w:eastAsia="宋体" w:hAnsi="Cambria Math"/>
-        </w:rPr>
-        <w:t>到小</w:t>
-      </w:r>
-      <w:r>
-        <w:rPr>
-          <w:rFonts w:ascii="Cambria Math" w:eastAsia="宋体" w:hAnsi="Cambria Math" w:hint="eastAsia"/>
-        </w:rPr>
-        <w:t>，</w:t>
-      </w:r>
-      <w:r>
-        <w:rPr>
-          <w:rFonts w:ascii="Cambria Math" w:eastAsia="宋体" w:hAnsi="Cambria Math" w:hint="eastAsia"/>
-        </w:rPr>
-        <w:t>则</w:t>
-      </w:r>
-      <w:r>
-        <w:rPr>
-          <w:rFonts w:ascii="Cambria Math" w:eastAsia="宋体" w:hAnsi="Cambria Math"/>
-        </w:rPr>
-        <w:t>需要假设</w:t>
-      </w:r>
-      <m:oMath>
-        <m:r>
-          <w:rPr>
-            <w:rFonts w:ascii="Cambria Math" w:eastAsia="宋体" w:hAnsi="Cambria Math"/>
-          </w:rPr>
-          <m:t>s</m:t>
-        </m:r>
-        <m:d>
-          <m:dPr>
-            <m:begChr m:val="["/>
-            <m:endChr m:val="]"/>
-            <m:ctrlPr>
-              <w:rPr>
-                <w:rFonts w:ascii="Cambria Math" w:eastAsia="宋体" w:hAnsi="Cambria Math"/>
-                <w:i/>
-              </w:rPr>
-            </m:ctrlPr>
-          </m:dPr>
-          <m:e>
-            <m:r>
-              <w:rPr>
-                <w:rFonts w:ascii="Cambria Math" w:eastAsia="宋体" w:hAnsi="Cambria Math"/>
-              </w:rPr>
-              <m:t>-1</m:t>
-            </m:r>
-          </m:e>
-        </m:d>
-        <m:r>
-          <w:rPr>
-            <w:rFonts w:ascii="Cambria Math" w:eastAsia="宋体" w:hAnsi="Cambria Math"/>
-          </w:rPr>
-          <m:t>=+∞</m:t>
-        </m:r>
-      </m:oMath>
-      <w:r>
-        <w:rPr>
-          <w:rFonts w:ascii="Cambria Math" w:eastAsia="宋体" w:hAnsi="Cambria Math" w:hint="eastAsia"/>
-        </w:rPr>
-        <w:t>）</w:t>
-      </w:r>
-      <w:r>
-        <w:rPr>
-          <w:rFonts w:ascii="Cambria Math" w:eastAsia="宋体" w:hAnsi="Cambria Math"/>
-        </w:rPr>
-        <w:t>；</w:t>
+          <w:rFonts w:ascii="Cambria Math" w:eastAsia="宋体" w:hAnsi="Cambria Math" w:cs="Times New Roman" w:hint="eastAsia"/>
+        </w:rPr>
+        <w:t>，就完成了一次插入。</w:t>
       </w:r>
     </w:p>
     <w:p>
       <w:pPr>
         <w:jc w:val="center"/>
         <w:rPr>
-          <w:rFonts w:ascii="Cambria Math" w:eastAsia="宋体" w:hAnsi="Cambria Math"/>
+          <w:rFonts w:ascii="Cambria Math" w:eastAsia="宋体" w:hAnsi="Cambria Math" w:cs="Times New Roman" w:hint="eastAsia"/>
         </w:rPr>
       </w:pPr>
       <w:r>
-        <w:object w:dxaOrig="13080" w:dyaOrig="2191">
-          <v:shape id="_x0000_i1026" type="#_x0000_t75" style="width:415.15pt;height:69.2pt" o:ole="">
+        <w:object w:dxaOrig="13035" w:dyaOrig="2746">
+          <v:shape id="_x0000_i1046" type="#_x0000_t75" style="width:374.65pt;height:78.5pt" o:ole="">
             <v:imagedata r:id="rId9" o:title=""/>
           </v:shape>
-          <o:OLEObject Type="Embed" ProgID="Visio.Drawing.15" ShapeID="_x0000_i1026" DrawAspect="Content" ObjectID="_1551284415" r:id="rId10"/>
-        </w:object>
-      </w:r>
-    </w:p>
-    <w:p>
-      <w:pPr>
-        <w:pStyle w:val="a6"/>
-        <w:numPr>
-          <w:ilvl w:val="0"/>
-          <w:numId w:val="1"/>
-        </w:numPr>
-        <w:ind w:firstLineChars="0"/>
-        <w:rPr>
-          <w:rFonts w:ascii="Cambria Math" w:eastAsia="宋体" w:hAnsi="Cambria Math"/>
-        </w:rPr>
-      </w:pPr>
-      <w:r>
-        <w:rPr>
-          <w:rFonts w:ascii="Cambria Math" w:eastAsia="宋体" w:hAnsi="Cambria Math" w:hint="eastAsia"/>
-        </w:rPr>
-        <w:t>重复</w:t>
-      </w:r>
-      <w:r>
-        <w:rPr>
-          <w:rFonts w:ascii="Cambria Math" w:eastAsia="宋体" w:hAnsi="Cambria Math"/>
-        </w:rPr>
-        <w:t>这个过程直到</w:t>
-      </w:r>
-      <m:oMath>
-        <m:r>
-          <w:rPr>
-            <w:rFonts w:ascii="Cambria Math" w:eastAsia="宋体" w:hAnsi="Cambria Math"/>
-          </w:rPr>
-          <m:t>rig</m:t>
-        </m:r>
-        <m:r>
-          <w:rPr>
-            <w:rFonts w:ascii="Cambria Math" w:eastAsia="MS Mincho" w:hAnsi="Cambria Math" w:cs="MS Mincho"/>
-          </w:rPr>
-          <m:t>h</m:t>
-        </m:r>
-        <m:r>
-          <w:rPr>
-            <w:rFonts w:ascii="Cambria Math" w:eastAsia="宋体" w:hAnsi="Cambria Math"/>
-          </w:rPr>
-          <m:t>t</m:t>
-        </m:r>
-      </m:oMath>
-      <w:r>
-        <w:rPr>
-          <w:rFonts w:ascii="Cambria Math" w:eastAsia="宋体" w:hAnsi="Cambria Math"/>
-        </w:rPr>
-        <w:t>中所有元素都被插入</w:t>
-      </w:r>
-      <m:oMath>
-        <m:r>
-          <w:rPr>
-            <w:rFonts w:ascii="Cambria Math" w:eastAsia="宋体" w:hAnsi="Cambria Math"/>
-          </w:rPr>
-          <m:t>left</m:t>
-        </m:r>
-      </m:oMath>
-      <w:r>
-        <w:rPr>
-          <w:rFonts w:ascii="Cambria Math" w:eastAsia="宋体" w:hAnsi="Cambria Math"/>
-        </w:rPr>
-        <w:t>中，算法结束；</w:t>
-      </w:r>
-    </w:p>
-    <w:p>
-      <w:pPr>
-        <w:jc w:val="center"/>
-      </w:pPr>
-      <w:r>
-        <w:object w:dxaOrig="13080" w:dyaOrig="2191">
-          <v:shape id="_x0000_i1027" type="#_x0000_t75" style="width:415.15pt;height:69.2pt" o:ole="">
-            <v:imagedata r:id="rId11" o:title=""/>
-          </v:shape>
-          <o:OLEObject Type="Embed" ProgID="Visio.Drawing.15" ShapeID="_x0000_i1027" DrawAspect="Content" ObjectID="_1551284416" r:id="rId12"/>
+          <o:OLEObject Type="Embed" ProgID="Visio.Drawing.15" ShapeID="_x0000_i1046" DrawAspect="Content" ObjectID="_1554387507" r:id="rId10"/>
         </w:object>
       </w:r>
     </w:p>
@@ -1393,33 +1369,33 @@
         <w:rPr>
           <w:rFonts w:ascii="Cambria Math" w:eastAsia="宋体" w:hAnsi="Cambria Math" w:cs="Times New Roman" w:hint="eastAsia"/>
         </w:rPr>
-        <w:t>对长度为</w:t>
-      </w:r>
-      <m:oMath>
-        <m:r>
-          <w:rPr>
-            <w:rFonts w:ascii="Cambria Math" w:eastAsia="宋体" w:hAnsi="Cambria Math" w:cs="Times New Roman"/>
+        <w:t>对于长度为</w:t>
+      </w:r>
+      <m:oMath>
+        <m:r>
+          <w:rPr>
+            <w:rFonts w:ascii="Cambria Math" w:eastAsia="宋体" w:hAnsi="Cambria Math" w:cs="Times New Roman" w:hint="eastAsia"/>
           </w:rPr>
           <m:t>n</m:t>
         </m:r>
       </m:oMath>
       <w:r>
         <w:rPr>
-          <w:rFonts w:ascii="Cambria Math" w:eastAsia="宋体" w:hAnsi="Cambria Math" w:cs="Times New Roman"/>
-        </w:rPr>
-        <w:t>的序列</w:t>
-      </w:r>
-      <m:oMath>
-        <m:r>
-          <w:rPr>
-            <w:rFonts w:ascii="Cambria Math" w:eastAsia="宋体" w:hAnsi="Cambria Math" w:cs="Times New Roman"/>
+          <w:rFonts w:ascii="Cambria Math" w:eastAsia="宋体" w:hAnsi="Cambria Math" w:cs="Times New Roman" w:hint="eastAsia"/>
+        </w:rPr>
+        <w:t>的数组</w:t>
+      </w:r>
+      <m:oMath>
+        <m:r>
+          <w:rPr>
+            <w:rFonts w:ascii="Cambria Math" w:eastAsia="宋体" w:hAnsi="Cambria Math" w:cs="Times New Roman" w:hint="eastAsia"/>
           </w:rPr>
           <m:t>s</m:t>
         </m:r>
       </m:oMath>
       <w:r>
         <w:rPr>
-          <w:rFonts w:ascii="Cambria Math" w:eastAsia="宋体" w:hAnsi="Cambria Math" w:cs="Times New Roman"/>
+          <w:rFonts w:ascii="Cambria Math" w:eastAsia="宋体" w:hAnsi="Cambria Math" w:cs="Times New Roman" w:hint="eastAsia"/>
         </w:rPr>
         <w:t>，</w:t>
       </w:r>
@@ -1427,33 +1403,7 @@
         <w:rPr>
           <w:rFonts w:ascii="Cambria Math" w:eastAsia="宋体" w:hAnsi="Cambria Math" w:cs="Times New Roman" w:hint="eastAsia"/>
         </w:rPr>
-        <w:t>每一轮将</w:t>
-      </w:r>
-      <m:oMath>
-        <m:r>
-          <w:rPr>
-            <w:rFonts w:ascii="Cambria Math" w:eastAsia="宋体" w:hAnsi="Cambria Math" w:cs="Times New Roman"/>
-          </w:rPr>
-          <m:t>rig</m:t>
-        </m:r>
-        <m:r>
-          <w:rPr>
-            <w:rFonts w:ascii="Cambria Math" w:eastAsia="MS Mincho" w:hAnsi="Cambria Math" w:cs="MS Mincho"/>
-          </w:rPr>
-          <m:t>h</m:t>
-        </m:r>
-        <m:r>
-          <w:rPr>
-            <w:rFonts w:ascii="Cambria Math" w:eastAsia="宋体" w:hAnsi="Cambria Math" w:cs="Times New Roman"/>
-          </w:rPr>
-          <m:t>t</m:t>
-        </m:r>
-      </m:oMath>
-      <w:r>
-        <w:rPr>
-          <w:rFonts w:ascii="Cambria Math" w:eastAsia="宋体" w:hAnsi="Cambria Math" w:cs="Times New Roman"/>
-        </w:rPr>
-        <w:t>中一个元素插入</w:t>
+        <w:t>将</w:t>
       </w:r>
       <m:oMath>
         <m:r>
@@ -1465,17 +1415,233 @@
       </m:oMath>
       <w:r>
         <w:rPr>
-          <w:rFonts w:ascii="Cambria Math" w:eastAsia="宋体" w:hAnsi="Cambria Math" w:cs="Times New Roman"/>
-        </w:rPr>
-        <w:t>中的</w:t>
+          <w:rFonts w:ascii="Cambria Math" w:eastAsia="宋体" w:hAnsi="Cambria Math" w:cs="Times New Roman" w:hint="eastAsia"/>
+        </w:rPr>
+        <w:t>初始化为</w:t>
+      </w:r>
+      <m:oMath>
+        <m:r>
+          <w:rPr>
+            <w:rFonts w:ascii="Cambria Math" w:eastAsia="宋体" w:hAnsi="Cambria Math" w:cs="Times New Roman"/>
+          </w:rPr>
+          <m:t>s</m:t>
+        </m:r>
+        <m:r>
+          <w:rPr>
+            <w:rFonts w:ascii="Cambria Math" w:eastAsia="宋体" w:hAnsi="Cambria Math" w:cs="Times New Roman" w:hint="eastAsia"/>
+          </w:rPr>
+          <m:t>[0</m:t>
+        </m:r>
+        <m:r>
+          <w:rPr>
+            <w:rFonts w:ascii="Cambria Math" w:eastAsia="宋体" w:hAnsi="Cambria Math" w:cs="Times New Roman"/>
+          </w:rPr>
+          <m:t xml:space="preserve">, </m:t>
+        </m:r>
+        <m:r>
+          <w:rPr>
+            <w:rFonts w:ascii="Cambria Math" w:eastAsia="宋体" w:hAnsi="Cambria Math" w:cs="Times New Roman" w:hint="eastAsia"/>
+          </w:rPr>
+          <m:t>0</m:t>
+        </m:r>
+        <m:r>
+          <w:rPr>
+            <w:rFonts w:ascii="Cambria Math" w:eastAsia="宋体" w:hAnsi="Cambria Math" w:cs="Times New Roman" w:hint="eastAsia"/>
+          </w:rPr>
+          <m:t>]</m:t>
+        </m:r>
+      </m:oMath>
+      <w:r>
+        <w:rPr>
+          <w:rFonts w:ascii="Cambria Math" w:eastAsia="宋体" w:hAnsi="Cambria Math" w:cs="Times New Roman"/>
+        </w:rPr>
+        <w:t>，</w:t>
+      </w:r>
+      <m:oMath>
+        <m:r>
+          <w:rPr>
+            <w:rFonts w:ascii="Cambria Math" w:eastAsia="宋体" w:hAnsi="Cambria Math" w:cs="Times New Roman"/>
+          </w:rPr>
+          <m:t>right</m:t>
+        </m:r>
+      </m:oMath>
+      <w:r>
+        <w:rPr>
+          <w:rFonts w:ascii="Cambria Math" w:eastAsia="宋体" w:hAnsi="Cambria Math" w:cs="Times New Roman" w:hint="eastAsia"/>
+        </w:rPr>
+        <w:t>初始化为</w:t>
+      </w:r>
+      <m:oMath>
+        <m:r>
+          <w:rPr>
+            <w:rFonts w:ascii="Cambria Math" w:eastAsia="宋体" w:hAnsi="Cambria Math" w:cs="Times New Roman" w:hint="eastAsia"/>
+          </w:rPr>
+          <m:t>s[</m:t>
+        </m:r>
+        <m:r>
+          <w:rPr>
+            <w:rFonts w:ascii="Cambria Math" w:eastAsia="宋体" w:hAnsi="Cambria Math" w:cs="Times New Roman"/>
+          </w:rPr>
+          <m:t>1, n-1</m:t>
+        </m:r>
+        <m:r>
+          <w:rPr>
+            <w:rFonts w:ascii="Cambria Math" w:eastAsia="宋体" w:hAnsi="Cambria Math" w:cs="Times New Roman" w:hint="eastAsia"/>
+          </w:rPr>
+          <m:t>]</m:t>
+        </m:r>
+      </m:oMath>
+      <w:r>
+        <w:rPr>
+          <w:rFonts w:ascii="Cambria Math" w:eastAsia="宋体" w:hAnsi="Cambria Math" w:cs="Times New Roman"/>
+        </w:rPr>
+        <w:t>。</w:t>
+      </w:r>
+      <w:r>
+        <w:rPr>
+          <w:rFonts w:ascii="Cambria Math" w:eastAsia="宋体" w:hAnsi="Cambria Math" w:cs="Times New Roman" w:hint="eastAsia"/>
+        </w:rPr>
+        <w:t>重复上面的插入操作，直到</w:t>
+      </w:r>
+      <m:oMath>
+        <m:r>
+          <w:rPr>
+            <w:rFonts w:ascii="Cambria Math" w:eastAsia="宋体" w:hAnsi="Cambria Math" w:cs="Times New Roman"/>
+          </w:rPr>
+          <m:t>right</m:t>
+        </m:r>
+      </m:oMath>
+      <w:r>
+        <w:rPr>
+          <w:rFonts w:ascii="Cambria Math" w:eastAsia="宋体" w:hAnsi="Cambria Math" w:cs="Times New Roman" w:hint="eastAsia"/>
+        </w:rPr>
+        <w:t>为</w:t>
+      </w:r>
+      <w:r>
+        <w:rPr>
+          <w:rFonts w:ascii="Cambria Math" w:eastAsia="宋体" w:hAnsi="Cambria Math" w:cs="Times New Roman" w:hint="eastAsia"/>
+        </w:rPr>
+        <w:t>空，</w:t>
+      </w:r>
+      <w:r>
+        <w:rPr>
+          <w:rFonts w:ascii="Cambria Math" w:eastAsia="宋体" w:hAnsi="Cambria Math" w:cs="Times New Roman" w:hint="eastAsia"/>
+        </w:rPr>
+        <w:t>这时</w:t>
+      </w:r>
+      <m:oMath>
+        <m:r>
+          <w:rPr>
+            <w:rFonts w:ascii="Cambria Math" w:eastAsia="宋体" w:hAnsi="Cambria Math" w:cs="Times New Roman"/>
+          </w:rPr>
+          <m:t>left</m:t>
+        </m:r>
+      </m:oMath>
+      <w:r>
+        <w:rPr>
+          <w:rFonts w:ascii="Cambria Math" w:eastAsia="宋体" w:hAnsi="Cambria Math" w:cs="Times New Roman" w:hint="eastAsia"/>
+        </w:rPr>
+        <w:t>部分即为已序的</w:t>
+      </w:r>
+      <w:r>
+        <w:rPr>
+          <w:rFonts w:ascii="Cambria Math" w:eastAsia="宋体" w:hAnsi="Cambria Math" w:cs="Times New Roman" w:hint="eastAsia"/>
+        </w:rPr>
+        <w:t>结果</w:t>
+      </w:r>
+      <w:r>
+        <w:rPr>
+          <w:rFonts w:ascii="Cambria Math" w:eastAsia="宋体" w:hAnsi="Cambria Math" w:cs="Times New Roman" w:hint="eastAsia"/>
+        </w:rPr>
+        <w:t>，</w:t>
+      </w:r>
+      <w:r>
+        <w:rPr>
+          <w:rFonts w:ascii="Cambria Math" w:eastAsia="宋体" w:hAnsi="Cambria Math" w:cs="Times New Roman" w:hint="eastAsia"/>
+        </w:rPr>
+        <w:t>算法结束。</w:t>
       </w:r>
       <w:bookmarkStart w:id="0" w:name="_GoBack"/>
       <w:bookmarkEnd w:id="0"/>
       <w:r>
         <w:rPr>
-          <w:rFonts w:ascii="Cambria Math" w:eastAsia="宋体" w:hAnsi="Cambria Math" w:cs="Times New Roman"/>
-        </w:rPr>
-        <w:t>时间为</w:t>
+          <w:rFonts w:ascii="Cambria Math" w:eastAsia="宋体" w:hAnsi="Cambria Math" w:cs="Times New Roman" w:hint="eastAsia"/>
+        </w:rPr>
+        <w:t>对长度为</w:t>
+      </w:r>
+      <m:oMath>
+        <m:r>
+          <w:rPr>
+            <w:rFonts w:ascii="Cambria Math" w:eastAsia="宋体" w:hAnsi="Cambria Math" w:cs="Times New Roman"/>
+          </w:rPr>
+          <m:t>n</m:t>
+        </m:r>
+      </m:oMath>
+      <w:r>
+        <w:rPr>
+          <w:rFonts w:ascii="Cambria Math" w:eastAsia="宋体" w:hAnsi="Cambria Math" w:cs="Times New Roman"/>
+        </w:rPr>
+        <w:t>的序列</w:t>
+      </w:r>
+      <m:oMath>
+        <m:r>
+          <w:rPr>
+            <w:rFonts w:ascii="Cambria Math" w:eastAsia="宋体" w:hAnsi="Cambria Math" w:cs="Times New Roman"/>
+          </w:rPr>
+          <m:t>s</m:t>
+        </m:r>
+      </m:oMath>
+      <w:r>
+        <w:rPr>
+          <w:rFonts w:ascii="Cambria Math" w:eastAsia="宋体" w:hAnsi="Cambria Math" w:cs="Times New Roman"/>
+        </w:rPr>
+        <w:t>，</w:t>
+      </w:r>
+      <w:r>
+        <w:rPr>
+          <w:rFonts w:ascii="Cambria Math" w:eastAsia="宋体" w:hAnsi="Cambria Math" w:cs="Times New Roman" w:hint="eastAsia"/>
+        </w:rPr>
+        <w:t>每一轮将</w:t>
+      </w:r>
+      <m:oMath>
+        <m:r>
+          <w:rPr>
+            <w:rFonts w:ascii="Cambria Math" w:eastAsia="宋体" w:hAnsi="Cambria Math" w:cs="Times New Roman"/>
+          </w:rPr>
+          <m:t>rig</m:t>
+        </m:r>
+        <m:r>
+          <w:rPr>
+            <w:rFonts w:ascii="Cambria Math" w:eastAsia="MS Mincho" w:hAnsi="Cambria Math" w:cs="MS Mincho"/>
+          </w:rPr>
+          <m:t>h</m:t>
+        </m:r>
+        <m:r>
+          <w:rPr>
+            <w:rFonts w:ascii="Cambria Math" w:eastAsia="宋体" w:hAnsi="Cambria Math" w:cs="Times New Roman"/>
+          </w:rPr>
+          <m:t>t</m:t>
+        </m:r>
+      </m:oMath>
+      <w:r>
+        <w:rPr>
+          <w:rFonts w:ascii="Cambria Math" w:eastAsia="宋体" w:hAnsi="Cambria Math" w:cs="Times New Roman"/>
+        </w:rPr>
+        <w:t>中一个元素插入</w:t>
+      </w:r>
+      <m:oMath>
+        <m:r>
+          <w:rPr>
+            <w:rFonts w:ascii="Cambria Math" w:eastAsia="宋体" w:hAnsi="Cambria Math" w:cs="Times New Roman"/>
+          </w:rPr>
+          <m:t>left</m:t>
+        </m:r>
+      </m:oMath>
+      <w:r>
+        <w:rPr>
+          <w:rFonts w:ascii="Cambria Math" w:eastAsia="宋体" w:hAnsi="Cambria Math" w:cs="Times New Roman"/>
+        </w:rPr>
+        <w:t>中的时间为</w:t>
       </w:r>
       <m:oMath>
         <m:r>
@@ -1829,6 +1995,7 @@
     <w:lsdException w:name="HTML Sample" w:semiHidden="1" w:unhideWhenUsed="1"/>
     <w:lsdException w:name="HTML Typewriter" w:semiHidden="1" w:unhideWhenUsed="1"/>
     <w:lsdException w:name="HTML Variable" w:semiHidden="1" w:unhideWhenUsed="1"/>
+    <w:lsdException w:name="Normal Table" w:semiHidden="1" w:unhideWhenUsed="1"/>
     <w:lsdException w:name="annotation subject" w:semiHidden="1" w:unhideWhenUsed="1"/>
     <w:lsdException w:name="No List" w:semiHidden="1" w:unhideWhenUsed="1"/>
     <w:lsdException w:name="Outline List 1" w:semiHidden="1" w:unhideWhenUsed="1"/>
@@ -1874,9 +2041,11 @@
     <w:lsdException w:name="Table Subtle 1" w:semiHidden="1" w:unhideWhenUsed="1"/>
     <w:lsdException w:name="Table Subtle 2" w:semiHidden="1" w:unhideWhenUsed="1"/>
     <w:lsdException w:name="Table Web 1" w:semiHidden="1" w:unhideWhenUsed="1"/>
+    <w:lsdException w:name="Table Web 2" w:semiHidden="1" w:unhideWhenUsed="1"/>
     <w:lsdException w:name="Table Web 3" w:semiHidden="1" w:unhideWhenUsed="1"/>
     <w:lsdException w:name="Balloon Text" w:semiHidden="1" w:unhideWhenUsed="1"/>
     <w:lsdException w:name="Table Grid" w:uiPriority="39"/>
+    <w:lsdException w:name="Table Theme" w:semiHidden="1" w:unhideWhenUsed="1"/>
     <w:lsdException w:name="Placeholder Text" w:semiHidden="1"/>
     <w:lsdException w:name="No Spacing" w:uiPriority="1" w:qFormat="1"/>
     <w:lsdException w:name="Light Shading" w:uiPriority="60"/>

</xml_diff>